<commit_message>
add pics and data to report
</commit_message>
<xml_diff>
--- a/src/docs/LP_raport_4.docx
+++ b/src/docs/LP_raport_4.docx
@@ -2,7 +2,6 @@
 <file path=word/document.xml><?xml version="1.0" encoding="utf-8"?>
 <w:document xmlns:wpc="http://schemas.microsoft.com/office/word/2010/wordprocessingCanvas" xmlns:cx="http://schemas.microsoft.com/office/drawing/2014/chartex" xmlns:cx1="http://schemas.microsoft.com/office/drawing/2015/9/8/chartex" xmlns:cx2="http://schemas.microsoft.com/office/drawing/2015/10/21/chartex" xmlns:cx3="http://schemas.microsoft.com/office/drawing/2016/5/9/chartex" xmlns:cx4="http://schemas.microsoft.com/office/drawing/2016/5/10/chartex" xmlns:cx5="http://schemas.microsoft.com/office/drawing/2016/5/11/chartex" xmlns:cx6="http://schemas.microsoft.com/office/drawing/2016/5/12/chartex" xmlns:cx7="http://schemas.microsoft.com/office/drawing/2016/5/13/chartex" xmlns:cx8="http://schemas.microsoft.com/office/drawing/2016/5/14/chartex" xmlns:mc="http://schemas.openxmlformats.org/markup-compatibility/2006" xmlns:aink="http://schemas.microsoft.com/office/drawing/2016/ink" xmlns:am3d="http://schemas.microsoft.com/office/drawing/2017/model3d" xmlns:o="urn:schemas-microsoft-com:office:office" xmlns:r="http://schemas.openxmlformats.org/officeDocument/2006/relationships" xmlns:m="http://schemas.openxmlformats.org/officeDocument/2006/math" xmlns:v="urn:schemas-microsoft-com:vml" xmlns:wp14="http://schemas.microsoft.com/office/word/2010/wordprocessingDrawing" xmlns:wp="http://schemas.openxmlformats.org/drawingml/2006/wordprocessingDrawing" xmlns:w10="urn:schemas-microsoft-com:office:word" xmlns:w="http://schemas.openxmlformats.org/wordprocessingml/2006/main" xmlns:w14="http://schemas.microsoft.com/office/word/2010/wordml" xmlns:w15="http://schemas.microsoft.com/office/word/2012/wordml" xmlns:w16cex="http://schemas.microsoft.com/office/word/2018/wordml/cex" xmlns:w16cid="http://schemas.microsoft.com/office/word/2016/wordml/cid" xmlns:w16="http://schemas.microsoft.com/office/word/2018/wordml" xmlns:w16se="http://schemas.microsoft.com/office/word/2015/wordml/symex" xmlns:wpg="http://schemas.microsoft.com/office/word/2010/wordprocessingGroup" xmlns:wpi="http://schemas.microsoft.com/office/word/2010/wordprocessingInk" xmlns:wne="http://schemas.microsoft.com/office/word/2006/wordml" xmlns:wps="http://schemas.microsoft.com/office/word/2010/wordprocessingShape" mc:Ignorable="w14 w15 w16se w16cid w16 w16cex wp14">
   <w:body>
-    <w:p/>
     <w:p>
       <w:pPr>
         <w:pStyle w:val="Akapitzlist"/>
@@ -10,8 +9,1748 @@
           <w:ilvl w:val="0"/>
           <w:numId w:val="2"/>
         </w:numPr>
-      </w:pPr>
-      <w:r>
+        <w:rPr>
+          <w:b/>
+          <w:bCs/>
+          <w:sz w:val="28"/>
+          <w:szCs w:val="28"/>
+        </w:rPr>
+      </w:pPr>
+      <w:r>
+        <w:rPr>
+          <w:b/>
+          <w:bCs/>
+          <w:sz w:val="28"/>
+          <w:szCs w:val="28"/>
+        </w:rPr>
+        <w:t>Dane fizyczne wahadła.</w:t>
+      </w:r>
+    </w:p>
+    <w:p>
+      <w:pPr>
+        <w:ind w:firstLine="360"/>
+        <w:jc w:val="both"/>
+      </w:pPr>
+      <w:r>
+        <w:t>Pojedyncze wahadło zbudowane jest z aluminiowego pręta, na końcu którego umieszczony jest mosiężny walec. Taka konfiguracja występuje w identycznej formie podwójnie – po obu stronach względem wózka. Ogólny schemat przedstawia rysunek 1.</w:t>
+      </w:r>
+    </w:p>
+    <w:p>
+      <w:pPr>
+        <w:keepNext/>
+        <w:ind w:firstLine="360"/>
+        <w:jc w:val="center"/>
+      </w:pPr>
+      <w:r>
+        <w:rPr>
+          <w:noProof/>
+        </w:rPr>
+        <w:drawing>
+          <wp:inline distT="0" distB="0" distL="0" distR="0" wp14:anchorId="48EF2A56" wp14:editId="26DCAEE1">
+            <wp:extent cx="4107180" cy="3961486"/>
+            <wp:effectExtent l="0" t="0" r="7620" b="1270"/>
+            <wp:docPr id="2" name="Obraz 2"/>
+            <wp:cNvGraphicFramePr>
+              <a:graphicFrameLocks xmlns:a="http://schemas.openxmlformats.org/drawingml/2006/main" noChangeAspect="1"/>
+            </wp:cNvGraphicFramePr>
+            <a:graphic xmlns:a="http://schemas.openxmlformats.org/drawingml/2006/main">
+              <a:graphicData uri="http://schemas.openxmlformats.org/drawingml/2006/picture">
+                <pic:pic xmlns:pic="http://schemas.openxmlformats.org/drawingml/2006/picture">
+                  <pic:nvPicPr>
+                    <pic:cNvPr id="0" name="Picture 1"/>
+                    <pic:cNvPicPr>
+                      <a:picLocks noChangeAspect="1" noChangeArrowheads="1"/>
+                    </pic:cNvPicPr>
+                  </pic:nvPicPr>
+                  <pic:blipFill>
+                    <a:blip r:embed="rId6">
+                      <a:extLst>
+                        <a:ext uri="{28A0092B-C50C-407E-A947-70E740481C1C}">
+                          <a14:useLocalDpi xmlns:a14="http://schemas.microsoft.com/office/drawing/2010/main" val="0"/>
+                        </a:ext>
+                      </a:extLst>
+                    </a:blip>
+                    <a:srcRect/>
+                    <a:stretch>
+                      <a:fillRect/>
+                    </a:stretch>
+                  </pic:blipFill>
+                  <pic:spPr bwMode="auto">
+                    <a:xfrm>
+                      <a:off x="0" y="0"/>
+                      <a:ext cx="4109747" cy="3963962"/>
+                    </a:xfrm>
+                    <a:prstGeom prst="rect">
+                      <a:avLst/>
+                    </a:prstGeom>
+                    <a:noFill/>
+                    <a:ln>
+                      <a:noFill/>
+                    </a:ln>
+                  </pic:spPr>
+                </pic:pic>
+              </a:graphicData>
+            </a:graphic>
+          </wp:inline>
+        </w:drawing>
+      </w:r>
+    </w:p>
+    <w:p>
+      <w:pPr>
+        <w:pStyle w:val="Legenda"/>
+        <w:jc w:val="center"/>
+      </w:pPr>
+      <w:r>
+        <w:t xml:space="preserve">Rysunek </w:t>
+      </w:r>
+      <w:fldSimple w:instr=" SEQ Rysunek \* ARABIC ">
+        <w:r>
+          <w:rPr>
+            <w:noProof/>
+          </w:rPr>
+          <w:t>1</w:t>
+        </w:r>
+      </w:fldSimple>
+      <w:r>
+        <w:t>. Schemat układu wahadła.</w:t>
+      </w:r>
+    </w:p>
+    <w:p>
+      <w:pPr>
+        <w:ind w:firstLine="360"/>
+        <w:jc w:val="both"/>
+      </w:pPr>
+      <w:r>
+        <w:t xml:space="preserve">Podstawowe dane fizyczne </w:t>
+      </w:r>
+      <w:r>
+        <w:t>uzyskano</w:t>
+      </w:r>
+      <w:r>
+        <w:t xml:space="preserve"> poprzez bezpośrednie pomiary. Zebrane informacje</w:t>
+      </w:r>
+      <w:r>
+        <w:t xml:space="preserve"> wraz</w:t>
+      </w:r>
+      <w:r>
+        <w:br/>
+      </w:r>
+      <w:r>
+        <w:t>z dodatkowo obliczonymi</w:t>
+      </w:r>
+      <w:r>
+        <w:t xml:space="preserve"> zestawiono w tabeli 1.</w:t>
+      </w:r>
+      <w:r>
+        <w:t xml:space="preserve">, a interpretację oznaczeń na rysunku </w:t>
+      </w:r>
+      <w:r>
+        <w:t>poniżej</w:t>
+      </w:r>
+      <w:r>
+        <w:t>.</w:t>
+      </w:r>
+    </w:p>
+    <w:p>
+      <w:pPr>
+        <w:keepNext/>
+        <w:ind w:firstLine="360"/>
+        <w:jc w:val="center"/>
+      </w:pPr>
+      <w:r>
+        <w:drawing>
+          <wp:inline distT="0" distB="0" distL="0" distR="0" wp14:anchorId="7A08F302" wp14:editId="22E1FA91">
+            <wp:extent cx="4663007" cy="2049780"/>
+            <wp:effectExtent l="0" t="0" r="4445" b="7620"/>
+            <wp:docPr id="1" name="Obraz 1"/>
+            <wp:cNvGraphicFramePr>
+              <a:graphicFrameLocks xmlns:a="http://schemas.openxmlformats.org/drawingml/2006/main" noChangeAspect="1"/>
+            </wp:cNvGraphicFramePr>
+            <a:graphic xmlns:a="http://schemas.openxmlformats.org/drawingml/2006/main">
+              <a:graphicData uri="http://schemas.openxmlformats.org/drawingml/2006/picture">
+                <pic:pic xmlns:pic="http://schemas.openxmlformats.org/drawingml/2006/picture">
+                  <pic:nvPicPr>
+                    <pic:cNvPr id="1" name=""/>
+                    <pic:cNvPicPr/>
+                  </pic:nvPicPr>
+                  <pic:blipFill>
+                    <a:blip r:embed="rId7"/>
+                    <a:stretch>
+                      <a:fillRect/>
+                    </a:stretch>
+                  </pic:blipFill>
+                  <pic:spPr>
+                    <a:xfrm>
+                      <a:off x="0" y="0"/>
+                      <a:ext cx="4679005" cy="2056812"/>
+                    </a:xfrm>
+                    <a:prstGeom prst="rect">
+                      <a:avLst/>
+                    </a:prstGeom>
+                  </pic:spPr>
+                </pic:pic>
+              </a:graphicData>
+            </a:graphic>
+          </wp:inline>
+        </w:drawing>
+      </w:r>
+    </w:p>
+    <w:p>
+      <w:pPr>
+        <w:pStyle w:val="Legenda"/>
+        <w:jc w:val="center"/>
+      </w:pPr>
+      <w:r>
+        <w:t xml:space="preserve">Rysunek </w:t>
+      </w:r>
+      <w:fldSimple w:instr=" SEQ Rysunek \* ARABIC ">
+        <w:r>
+          <w:rPr>
+            <w:noProof/>
+          </w:rPr>
+          <w:t>2</w:t>
+        </w:r>
+      </w:fldSimple>
+      <w:r>
+        <w:t>. Schemat pojedynczego wahadła.</w:t>
+      </w:r>
+    </w:p>
+    <w:p/>
+    <w:p>
+      <w:pPr>
+        <w:pStyle w:val="Legenda"/>
+        <w:keepNext/>
+        <w:jc w:val="center"/>
+      </w:pPr>
+      <w:r>
+        <w:lastRenderedPageBreak/>
+        <w:t xml:space="preserve">Tabela </w:t>
+      </w:r>
+      <w:fldSimple w:instr=" SEQ Tabela \* ARABIC ">
+        <w:r>
+          <w:rPr>
+            <w:noProof/>
+          </w:rPr>
+          <w:t>1</w:t>
+        </w:r>
+      </w:fldSimple>
+      <w:r>
+        <w:t xml:space="preserve">. Zmierzone </w:t>
+      </w:r>
+      <w:r>
+        <w:t xml:space="preserve">i obliczone wielkości </w:t>
+      </w:r>
+      <w:r>
+        <w:t>fizyczne</w:t>
+      </w:r>
+    </w:p>
+    <w:tbl>
+      <w:tblPr>
+        <w:tblStyle w:val="Tabela-Siatka"/>
+        <w:tblW w:w="0" w:type="auto"/>
+        <w:jc w:val="center"/>
+        <w:tblLook w:val="04A0" w:firstRow="1" w:lastRow="0" w:firstColumn="1" w:lastColumn="0" w:noHBand="0" w:noVBand="1"/>
+      </w:tblPr>
+      <w:tblGrid>
+        <w:gridCol w:w="4506"/>
+        <w:gridCol w:w="1306"/>
+        <w:gridCol w:w="2641"/>
+      </w:tblGrid>
+      <w:tr>
+        <w:trPr>
+          <w:jc w:val="center"/>
+        </w:trPr>
+        <w:tc>
+          <w:tcPr>
+            <w:tcW w:w="0" w:type="auto"/>
+            <w:shd w:val="clear" w:color="auto" w:fill="A6A6A6" w:themeFill="background1" w:themeFillShade="A6"/>
+          </w:tcPr>
+          <w:p>
+            <w:pPr>
+              <w:jc w:val="both"/>
+            </w:pPr>
+            <w:r>
+              <w:t>Wielkość fizyczna</w:t>
+            </w:r>
+          </w:p>
+        </w:tc>
+        <w:tc>
+          <w:tcPr>
+            <w:tcW w:w="0" w:type="auto"/>
+            <w:shd w:val="clear" w:color="auto" w:fill="A6A6A6" w:themeFill="background1" w:themeFillShade="A6"/>
+          </w:tcPr>
+          <w:p>
+            <w:pPr>
+              <w:jc w:val="both"/>
+            </w:pPr>
+            <w:r>
+              <w:t>Oznaczenie</w:t>
+            </w:r>
+          </w:p>
+        </w:tc>
+        <w:tc>
+          <w:tcPr>
+            <w:tcW w:w="0" w:type="auto"/>
+            <w:shd w:val="clear" w:color="auto" w:fill="A6A6A6" w:themeFill="background1" w:themeFillShade="A6"/>
+          </w:tcPr>
+          <w:p>
+            <w:pPr>
+              <w:jc w:val="both"/>
+            </w:pPr>
+            <w:r>
+              <w:t>Wartość</w:t>
+            </w:r>
+          </w:p>
+        </w:tc>
+      </w:tr>
+      <w:tr>
+        <w:trPr>
+          <w:jc w:val="center"/>
+        </w:trPr>
+        <w:tc>
+          <w:tcPr>
+            <w:tcW w:w="0" w:type="auto"/>
+            <w:shd w:val="clear" w:color="auto" w:fill="D9D9D9" w:themeFill="background1" w:themeFillShade="D9"/>
+          </w:tcPr>
+          <w:p>
+            <w:pPr>
+              <w:jc w:val="both"/>
+            </w:pPr>
+            <w:r>
+              <w:t>Długość pręta</w:t>
+            </w:r>
+          </w:p>
+        </w:tc>
+        <w:tc>
+          <w:tcPr>
+            <w:tcW w:w="0" w:type="auto"/>
+          </w:tcPr>
+          <w:p>
+            <w:pPr>
+              <w:jc w:val="both"/>
+            </w:pPr>
+            <m:oMathPara>
+              <m:oMath>
+                <m:sSub>
+                  <m:sSubPr>
+                    <m:ctrlPr>
+                      <w:rPr>
+                        <w:rFonts w:ascii="Cambria Math" w:hAnsi="Cambria Math"/>
+                        <w:i/>
+                      </w:rPr>
+                    </m:ctrlPr>
+                  </m:sSubPr>
+                  <m:e>
+                    <m:r>
+                      <w:rPr>
+                        <w:rFonts w:ascii="Cambria Math" w:hAnsi="Cambria Math"/>
+                      </w:rPr>
+                      <m:t>l</m:t>
+                    </m:r>
+                  </m:e>
+                  <m:sub>
+                    <m:r>
+                      <w:rPr>
+                        <w:rFonts w:ascii="Cambria Math" w:hAnsi="Cambria Math"/>
+                      </w:rPr>
+                      <m:t>p</m:t>
+                    </m:r>
+                  </m:sub>
+                </m:sSub>
+                <m:r>
+                  <w:rPr>
+                    <w:rFonts w:ascii="Cambria Math" w:hAnsi="Cambria Math"/>
+                  </w:rPr>
+                  <m:t xml:space="preserve"> [m]</m:t>
+                </m:r>
+              </m:oMath>
+            </m:oMathPara>
+          </w:p>
+        </w:tc>
+        <w:tc>
+          <w:tcPr>
+            <w:tcW w:w="0" w:type="auto"/>
+          </w:tcPr>
+          <w:p>
+            <w:pPr>
+              <w:jc w:val="both"/>
+            </w:pPr>
+            <w:r>
+              <w:t>0,43</w:t>
+            </w:r>
+          </w:p>
+        </w:tc>
+      </w:tr>
+      <w:tr>
+        <w:trPr>
+          <w:jc w:val="center"/>
+        </w:trPr>
+        <w:tc>
+          <w:tcPr>
+            <w:tcW w:w="0" w:type="auto"/>
+            <w:shd w:val="clear" w:color="auto" w:fill="D9D9D9" w:themeFill="background1" w:themeFillShade="D9"/>
+          </w:tcPr>
+          <w:p>
+            <w:pPr>
+              <w:jc w:val="both"/>
+            </w:pPr>
+            <w:r>
+              <w:t>Długość odważnika</w:t>
+            </w:r>
+          </w:p>
+        </w:tc>
+        <w:tc>
+          <w:tcPr>
+            <w:tcW w:w="0" w:type="auto"/>
+          </w:tcPr>
+          <w:p>
+            <w:pPr>
+              <w:jc w:val="both"/>
+            </w:pPr>
+            <m:oMathPara>
+              <m:oMath>
+                <m:sSub>
+                  <m:sSubPr>
+                    <m:ctrlPr>
+                      <w:rPr>
+                        <w:rFonts w:ascii="Cambria Math" w:hAnsi="Cambria Math"/>
+                        <w:i/>
+                      </w:rPr>
+                    </m:ctrlPr>
+                  </m:sSubPr>
+                  <m:e>
+                    <m:r>
+                      <w:rPr>
+                        <w:rFonts w:ascii="Cambria Math" w:hAnsi="Cambria Math"/>
+                      </w:rPr>
+                      <m:t>l</m:t>
+                    </m:r>
+                  </m:e>
+                  <m:sub>
+                    <m:r>
+                      <w:rPr>
+                        <w:rFonts w:ascii="Cambria Math" w:hAnsi="Cambria Math"/>
+                      </w:rPr>
+                      <m:t>c</m:t>
+                    </m:r>
+                  </m:sub>
+                </m:sSub>
+                <m:r>
+                  <w:rPr>
+                    <w:rFonts w:ascii="Cambria Math" w:hAnsi="Cambria Math"/>
+                  </w:rPr>
+                  <m:t xml:space="preserve"> [m]</m:t>
+                </m:r>
+              </m:oMath>
+            </m:oMathPara>
+          </w:p>
+        </w:tc>
+        <w:tc>
+          <w:tcPr>
+            <w:tcW w:w="0" w:type="auto"/>
+          </w:tcPr>
+          <w:p>
+            <w:pPr>
+              <w:jc w:val="both"/>
+            </w:pPr>
+            <w:r>
+              <w:t>0,019</w:t>
+            </w:r>
+          </w:p>
+        </w:tc>
+      </w:tr>
+      <w:tr>
+        <w:trPr>
+          <w:jc w:val="center"/>
+        </w:trPr>
+        <w:tc>
+          <w:tcPr>
+            <w:tcW w:w="0" w:type="auto"/>
+            <w:shd w:val="clear" w:color="auto" w:fill="D9D9D9" w:themeFill="background1" w:themeFillShade="D9"/>
+          </w:tcPr>
+          <w:p>
+            <w:pPr>
+              <w:jc w:val="both"/>
+            </w:pPr>
+            <w:r>
+              <w:t>Średnica pręta</w:t>
+            </w:r>
+          </w:p>
+        </w:tc>
+        <w:tc>
+          <w:tcPr>
+            <w:tcW w:w="0" w:type="auto"/>
+          </w:tcPr>
+          <w:p>
+            <w:pPr>
+              <w:jc w:val="both"/>
+            </w:pPr>
+            <m:oMathPara>
+              <m:oMath>
+                <m:sSub>
+                  <m:sSubPr>
+                    <m:ctrlPr>
+                      <w:rPr>
+                        <w:rFonts w:ascii="Cambria Math" w:hAnsi="Cambria Math"/>
+                        <w:i/>
+                      </w:rPr>
+                    </m:ctrlPr>
+                  </m:sSubPr>
+                  <m:e>
+                    <m:r>
+                      <w:rPr>
+                        <w:rFonts w:ascii="Cambria Math" w:hAnsi="Cambria Math"/>
+                      </w:rPr>
+                      <m:t>r</m:t>
+                    </m:r>
+                  </m:e>
+                  <m:sub>
+                    <m:r>
+                      <w:rPr>
+                        <w:rFonts w:ascii="Cambria Math" w:hAnsi="Cambria Math"/>
+                      </w:rPr>
+                      <m:t>p</m:t>
+                    </m:r>
+                  </m:sub>
+                </m:sSub>
+                <m:r>
+                  <w:rPr>
+                    <w:rFonts w:ascii="Cambria Math" w:hAnsi="Cambria Math"/>
+                  </w:rPr>
+                  <m:t xml:space="preserve"> [m]</m:t>
+                </m:r>
+              </m:oMath>
+            </m:oMathPara>
+          </w:p>
+        </w:tc>
+        <w:tc>
+          <w:tcPr>
+            <w:tcW w:w="0" w:type="auto"/>
+          </w:tcPr>
+          <w:p>
+            <w:pPr>
+              <w:jc w:val="both"/>
+            </w:pPr>
+            <w:r>
+              <w:t>0,003 (obliczona 0,0047)</w:t>
+            </w:r>
+          </w:p>
+        </w:tc>
+      </w:tr>
+      <w:tr>
+        <w:trPr>
+          <w:jc w:val="center"/>
+        </w:trPr>
+        <w:tc>
+          <w:tcPr>
+            <w:tcW w:w="0" w:type="auto"/>
+            <w:shd w:val="clear" w:color="auto" w:fill="D9D9D9" w:themeFill="background1" w:themeFillShade="D9"/>
+          </w:tcPr>
+          <w:p>
+            <w:pPr>
+              <w:jc w:val="both"/>
+            </w:pPr>
+            <w:r>
+              <w:t>Średni</w:t>
+            </w:r>
+            <w:r>
+              <w:t>c</w:t>
+            </w:r>
+            <w:r>
+              <w:t>a odważnika</w:t>
+            </w:r>
+          </w:p>
+        </w:tc>
+        <w:tc>
+          <w:tcPr>
+            <w:tcW w:w="0" w:type="auto"/>
+          </w:tcPr>
+          <w:p>
+            <w:pPr>
+              <w:jc w:val="both"/>
+              <w:rPr>
+                <w:rFonts w:eastAsiaTheme="minorEastAsia"/>
+              </w:rPr>
+            </w:pPr>
+            <m:oMathPara>
+              <m:oMath>
+                <m:sSub>
+                  <m:sSubPr>
+                    <m:ctrlPr>
+                      <w:rPr>
+                        <w:rFonts w:ascii="Cambria Math" w:hAnsi="Cambria Math"/>
+                        <w:i/>
+                      </w:rPr>
+                    </m:ctrlPr>
+                  </m:sSubPr>
+                  <m:e>
+                    <m:r>
+                      <w:rPr>
+                        <w:rFonts w:ascii="Cambria Math" w:hAnsi="Cambria Math"/>
+                      </w:rPr>
+                      <m:t>r</m:t>
+                    </m:r>
+                  </m:e>
+                  <m:sub>
+                    <m:r>
+                      <w:rPr>
+                        <w:rFonts w:ascii="Cambria Math" w:hAnsi="Cambria Math"/>
+                      </w:rPr>
+                      <m:t>c</m:t>
+                    </m:r>
+                  </m:sub>
+                </m:sSub>
+                <m:r>
+                  <w:rPr>
+                    <w:rFonts w:ascii="Cambria Math" w:hAnsi="Cambria Math"/>
+                  </w:rPr>
+                  <m:t xml:space="preserve"> </m:t>
+                </m:r>
+                <m:d>
+                  <m:dPr>
+                    <m:begChr m:val="["/>
+                    <m:endChr m:val="]"/>
+                    <m:ctrlPr>
+                      <w:rPr>
+                        <w:rFonts w:ascii="Cambria Math" w:hAnsi="Cambria Math"/>
+                        <w:i/>
+                      </w:rPr>
+                    </m:ctrlPr>
+                  </m:dPr>
+                  <m:e>
+                    <m:r>
+                      <w:rPr>
+                        <w:rFonts w:ascii="Cambria Math" w:hAnsi="Cambria Math"/>
+                      </w:rPr>
+                      <m:t>m</m:t>
+                    </m:r>
+                  </m:e>
+                </m:d>
+              </m:oMath>
+            </m:oMathPara>
+          </w:p>
+        </w:tc>
+        <w:tc>
+          <w:tcPr>
+            <w:tcW w:w="0" w:type="auto"/>
+          </w:tcPr>
+          <w:p>
+            <w:pPr>
+              <w:jc w:val="both"/>
+            </w:pPr>
+            <w:r>
+              <w:t>0,0055 (obliczona 0,0083)</w:t>
+            </w:r>
+          </w:p>
+        </w:tc>
+      </w:tr>
+      <w:tr>
+        <w:trPr>
+          <w:jc w:val="center"/>
+        </w:trPr>
+        <w:tc>
+          <w:tcPr>
+            <w:tcW w:w="0" w:type="auto"/>
+            <w:shd w:val="clear" w:color="auto" w:fill="D9D9D9" w:themeFill="background1" w:themeFillShade="D9"/>
+          </w:tcPr>
+          <w:p>
+            <w:pPr>
+              <w:jc w:val="both"/>
+            </w:pPr>
+            <w:r>
+              <w:t>Odległość środka masy pręta od osi obrotu</w:t>
+            </w:r>
+          </w:p>
+        </w:tc>
+        <w:tc>
+          <w:tcPr>
+            <w:tcW w:w="0" w:type="auto"/>
+          </w:tcPr>
+          <w:p>
+            <w:pPr>
+              <w:jc w:val="both"/>
+            </w:pPr>
+            <m:oMathPara>
+              <m:oMath>
+                <m:sSub>
+                  <m:sSubPr>
+                    <m:ctrlPr>
+                      <w:rPr>
+                        <w:rFonts w:ascii="Cambria Math" w:hAnsi="Cambria Math"/>
+                        <w:i/>
+                      </w:rPr>
+                    </m:ctrlPr>
+                  </m:sSubPr>
+                  <m:e>
+                    <m:r>
+                      <w:rPr>
+                        <w:rFonts w:ascii="Cambria Math" w:hAnsi="Cambria Math"/>
+                      </w:rPr>
+                      <m:t>l</m:t>
+                    </m:r>
+                  </m:e>
+                  <m:sub>
+                    <m:r>
+                      <w:rPr>
+                        <w:rFonts w:ascii="Cambria Math" w:hAnsi="Cambria Math"/>
+                      </w:rPr>
+                      <m:t>po</m:t>
+                    </m:r>
+                  </m:sub>
+                </m:sSub>
+                <m:r>
+                  <w:rPr>
+                    <w:rFonts w:ascii="Cambria Math" w:eastAsiaTheme="minorEastAsia" w:hAnsi="Cambria Math"/>
+                  </w:rPr>
+                  <m:t xml:space="preserve"> [m]</m:t>
+                </m:r>
+              </m:oMath>
+            </m:oMathPara>
+          </w:p>
+        </w:tc>
+        <w:tc>
+          <w:tcPr>
+            <w:tcW w:w="0" w:type="auto"/>
+          </w:tcPr>
+          <w:p>
+            <w:pPr>
+              <w:jc w:val="both"/>
+            </w:pPr>
+            <w:r>
+              <w:t>0,181</w:t>
+            </w:r>
+          </w:p>
+        </w:tc>
+      </w:tr>
+      <w:tr>
+        <w:trPr>
+          <w:jc w:val="center"/>
+        </w:trPr>
+        <w:tc>
+          <w:tcPr>
+            <w:tcW w:w="0" w:type="auto"/>
+            <w:shd w:val="clear" w:color="auto" w:fill="D9D9D9" w:themeFill="background1" w:themeFillShade="D9"/>
+          </w:tcPr>
+          <w:p>
+            <w:pPr>
+              <w:jc w:val="both"/>
+            </w:pPr>
+            <w:r>
+              <w:t>Odległość środka masy odważnika od osi obrotu</w:t>
+            </w:r>
+          </w:p>
+        </w:tc>
+        <w:tc>
+          <w:tcPr>
+            <w:tcW w:w="0" w:type="auto"/>
+          </w:tcPr>
+          <w:p>
+            <w:pPr>
+              <w:jc w:val="both"/>
+              <w:rPr>
+                <w:rFonts w:ascii="Calibri" w:eastAsia="Calibri" w:hAnsi="Calibri" w:cs="Times New Roman"/>
+              </w:rPr>
+            </w:pPr>
+            <m:oMathPara>
+              <m:oMath>
+                <m:sSub>
+                  <m:sSubPr>
+                    <m:ctrlPr>
+                      <w:rPr>
+                        <w:rFonts w:ascii="Cambria Math" w:eastAsia="Calibri" w:hAnsi="Cambria Math" w:cs="Times New Roman"/>
+                        <w:i/>
+                      </w:rPr>
+                    </m:ctrlPr>
+                  </m:sSubPr>
+                  <m:e>
+                    <m:r>
+                      <w:rPr>
+                        <w:rFonts w:ascii="Cambria Math" w:eastAsia="Calibri" w:hAnsi="Cambria Math" w:cs="Times New Roman"/>
+                      </w:rPr>
+                      <m:t>l</m:t>
+                    </m:r>
+                  </m:e>
+                  <m:sub>
+                    <m:r>
+                      <w:rPr>
+                        <w:rFonts w:ascii="Cambria Math" w:eastAsia="Calibri" w:hAnsi="Cambria Math" w:cs="Times New Roman"/>
+                      </w:rPr>
+                      <m:t>co</m:t>
+                    </m:r>
+                  </m:sub>
+                </m:sSub>
+                <m:r>
+                  <w:rPr>
+                    <w:rFonts w:ascii="Cambria Math" w:eastAsia="Calibri" w:hAnsi="Cambria Math" w:cs="Times New Roman"/>
+                  </w:rPr>
+                  <m:t xml:space="preserve"> [m]</m:t>
+                </m:r>
+              </m:oMath>
+            </m:oMathPara>
+          </w:p>
+        </w:tc>
+        <w:tc>
+          <w:tcPr>
+            <w:tcW w:w="0" w:type="auto"/>
+          </w:tcPr>
+          <w:p>
+            <w:pPr>
+              <w:jc w:val="both"/>
+            </w:pPr>
+            <w:r>
+              <w:t>0,3</w:t>
+            </w:r>
+            <w:r>
+              <w:t>96</w:t>
+            </w:r>
+          </w:p>
+        </w:tc>
+      </w:tr>
+      <w:tr>
+        <w:trPr>
+          <w:jc w:val="center"/>
+        </w:trPr>
+        <w:tc>
+          <w:tcPr>
+            <w:tcW w:w="0" w:type="auto"/>
+            <w:shd w:val="clear" w:color="auto" w:fill="D9D9D9" w:themeFill="background1" w:themeFillShade="D9"/>
+          </w:tcPr>
+          <w:p>
+            <w:pPr>
+              <w:jc w:val="both"/>
+            </w:pPr>
+            <w:r>
+              <w:t>Masa pręta</w:t>
+            </w:r>
+          </w:p>
+        </w:tc>
+        <w:tc>
+          <w:tcPr>
+            <w:tcW w:w="0" w:type="auto"/>
+          </w:tcPr>
+          <w:p>
+            <w:pPr>
+              <w:jc w:val="both"/>
+              <w:rPr>
+                <w:rFonts w:ascii="Calibri" w:eastAsia="Calibri" w:hAnsi="Calibri" w:cs="Times New Roman"/>
+              </w:rPr>
+            </w:pPr>
+            <m:oMathPara>
+              <m:oMath>
+                <m:sSub>
+                  <m:sSubPr>
+                    <m:ctrlPr>
+                      <w:rPr>
+                        <w:rFonts w:ascii="Cambria Math" w:eastAsia="Calibri" w:hAnsi="Cambria Math" w:cs="Times New Roman"/>
+                        <w:i/>
+                      </w:rPr>
+                    </m:ctrlPr>
+                  </m:sSubPr>
+                  <m:e>
+                    <m:r>
+                      <w:rPr>
+                        <w:rFonts w:ascii="Cambria Math" w:eastAsia="Calibri" w:hAnsi="Cambria Math" w:cs="Times New Roman"/>
+                      </w:rPr>
+                      <m:t>m</m:t>
+                    </m:r>
+                  </m:e>
+                  <m:sub>
+                    <m:r>
+                      <w:rPr>
+                        <w:rFonts w:ascii="Cambria Math" w:eastAsia="Calibri" w:hAnsi="Cambria Math" w:cs="Times New Roman"/>
+                      </w:rPr>
+                      <m:t>ps</m:t>
+                    </m:r>
+                  </m:sub>
+                </m:sSub>
+                <m:r>
+                  <w:rPr>
+                    <w:rFonts w:ascii="Cambria Math" w:eastAsia="Calibri" w:hAnsi="Cambria Math" w:cs="Times New Roman"/>
+                  </w:rPr>
+                  <m:t xml:space="preserve"> [kg]</m:t>
+                </m:r>
+              </m:oMath>
+            </m:oMathPara>
+          </w:p>
+        </w:tc>
+        <w:tc>
+          <w:tcPr>
+            <w:tcW w:w="0" w:type="auto"/>
+          </w:tcPr>
+          <w:p>
+            <w:pPr>
+              <w:jc w:val="both"/>
+            </w:pPr>
+            <w:r>
+              <w:t>0,0205</w:t>
+            </w:r>
+          </w:p>
+        </w:tc>
+      </w:tr>
+      <w:tr>
+        <w:trPr>
+          <w:jc w:val="center"/>
+        </w:trPr>
+        <w:tc>
+          <w:tcPr>
+            <w:tcW w:w="0" w:type="auto"/>
+            <w:shd w:val="clear" w:color="auto" w:fill="D9D9D9" w:themeFill="background1" w:themeFillShade="D9"/>
+          </w:tcPr>
+          <w:p>
+            <w:pPr>
+              <w:jc w:val="both"/>
+            </w:pPr>
+            <w:r>
+              <w:t>Masa odważnika</w:t>
+            </w:r>
+          </w:p>
+        </w:tc>
+        <w:tc>
+          <w:tcPr>
+            <w:tcW w:w="0" w:type="auto"/>
+          </w:tcPr>
+          <w:p>
+            <w:pPr>
+              <w:jc w:val="both"/>
+              <w:rPr>
+                <w:rFonts w:ascii="Calibri" w:eastAsia="Calibri" w:hAnsi="Calibri" w:cs="Times New Roman"/>
+              </w:rPr>
+            </w:pPr>
+            <m:oMathPara>
+              <m:oMath>
+                <m:sSub>
+                  <m:sSubPr>
+                    <m:ctrlPr>
+                      <w:rPr>
+                        <w:rFonts w:ascii="Cambria Math" w:eastAsia="Calibri" w:hAnsi="Cambria Math" w:cs="Times New Roman"/>
+                        <w:i/>
+                      </w:rPr>
+                    </m:ctrlPr>
+                  </m:sSubPr>
+                  <m:e>
+                    <m:r>
+                      <w:rPr>
+                        <w:rFonts w:ascii="Cambria Math" w:eastAsia="Calibri" w:hAnsi="Cambria Math" w:cs="Times New Roman"/>
+                      </w:rPr>
+                      <m:t>m</m:t>
+                    </m:r>
+                  </m:e>
+                  <m:sub>
+                    <m:r>
+                      <w:rPr>
+                        <w:rFonts w:ascii="Cambria Math" w:eastAsia="Calibri" w:hAnsi="Cambria Math" w:cs="Times New Roman"/>
+                      </w:rPr>
+                      <m:t>pw</m:t>
+                    </m:r>
+                  </m:sub>
+                </m:sSub>
+                <m:r>
+                  <w:rPr>
+                    <w:rFonts w:ascii="Cambria Math" w:eastAsia="Calibri" w:hAnsi="Cambria Math" w:cs="Times New Roman"/>
+                  </w:rPr>
+                  <m:t xml:space="preserve"> [kg]</m:t>
+                </m:r>
+              </m:oMath>
+            </m:oMathPara>
+          </w:p>
+        </w:tc>
+        <w:tc>
+          <w:tcPr>
+            <w:tcW w:w="0" w:type="auto"/>
+          </w:tcPr>
+          <w:p>
+            <w:pPr>
+              <w:jc w:val="both"/>
+            </w:pPr>
+            <w:r>
+              <w:t>0,011</w:t>
+            </w:r>
+          </w:p>
+        </w:tc>
+      </w:tr>
+      <w:tr>
+        <w:trPr>
+          <w:jc w:val="center"/>
+        </w:trPr>
+        <w:tc>
+          <w:tcPr>
+            <w:tcW w:w="0" w:type="auto"/>
+            <w:shd w:val="clear" w:color="auto" w:fill="D9D9D9" w:themeFill="background1" w:themeFillShade="D9"/>
+          </w:tcPr>
+          <w:p>
+            <w:pPr>
+              <w:jc w:val="both"/>
+            </w:pPr>
+            <w:r>
+              <w:t>Masa sumaryczna</w:t>
+            </w:r>
+          </w:p>
+        </w:tc>
+        <w:tc>
+          <w:tcPr>
+            <w:tcW w:w="0" w:type="auto"/>
+          </w:tcPr>
+          <w:p>
+            <w:pPr>
+              <w:jc w:val="both"/>
+              <w:rPr>
+                <w:rFonts w:ascii="Calibri" w:eastAsia="Calibri" w:hAnsi="Calibri" w:cs="Times New Roman"/>
+              </w:rPr>
+            </w:pPr>
+            <m:oMathPara>
+              <m:oMath>
+                <m:r>
+                  <w:rPr>
+                    <w:rFonts w:ascii="Cambria Math" w:eastAsia="Calibri" w:hAnsi="Cambria Math" w:cs="Times New Roman"/>
+                  </w:rPr>
+                  <m:t>m [kg]</m:t>
+                </m:r>
+              </m:oMath>
+            </m:oMathPara>
+          </w:p>
+        </w:tc>
+        <w:tc>
+          <w:tcPr>
+            <w:tcW w:w="0" w:type="auto"/>
+          </w:tcPr>
+          <w:p>
+            <w:pPr>
+              <w:jc w:val="both"/>
+            </w:pPr>
+            <w:r>
+              <w:t>0,0315</w:t>
+            </w:r>
+          </w:p>
+        </w:tc>
+      </w:tr>
+      <w:tr>
+        <w:trPr>
+          <w:jc w:val="center"/>
+        </w:trPr>
+        <w:tc>
+          <w:tcPr>
+            <w:tcW w:w="0" w:type="auto"/>
+            <w:shd w:val="clear" w:color="auto" w:fill="D9D9D9" w:themeFill="background1" w:themeFillShade="D9"/>
+          </w:tcPr>
+          <w:p>
+            <w:pPr>
+              <w:jc w:val="both"/>
+            </w:pPr>
+            <w:r>
+              <w:t>Gęstość aluminium</w:t>
+            </w:r>
+          </w:p>
+        </w:tc>
+        <w:tc>
+          <w:tcPr>
+            <w:tcW w:w="0" w:type="auto"/>
+          </w:tcPr>
+          <w:p>
+            <w:pPr>
+              <w:jc w:val="both"/>
+              <w:rPr>
+                <w:rFonts w:ascii="Calibri" w:eastAsia="Calibri" w:hAnsi="Calibri" w:cs="Times New Roman"/>
+              </w:rPr>
+            </w:pPr>
+            <m:oMathPara>
+              <m:oMath>
+                <m:sSub>
+                  <m:sSubPr>
+                    <m:ctrlPr>
+                      <w:rPr>
+                        <w:rFonts w:ascii="Cambria Math" w:eastAsia="Calibri" w:hAnsi="Cambria Math" w:cs="Times New Roman"/>
+                        <w:i/>
+                      </w:rPr>
+                    </m:ctrlPr>
+                  </m:sSubPr>
+                  <m:e>
+                    <m:r>
+                      <w:rPr>
+                        <w:rFonts w:ascii="Cambria Math" w:eastAsia="Calibri" w:hAnsi="Cambria Math" w:cs="Times New Roman"/>
+                      </w:rPr>
+                      <m:t>ρ</m:t>
+                    </m:r>
+                  </m:e>
+                  <m:sub>
+                    <m:r>
+                      <w:rPr>
+                        <w:rFonts w:ascii="Cambria Math" w:eastAsia="Calibri" w:hAnsi="Cambria Math" w:cs="Times New Roman"/>
+                      </w:rPr>
+                      <m:t>Al</m:t>
+                    </m:r>
+                  </m:sub>
+                </m:sSub>
+                <m:r>
+                  <w:rPr>
+                    <w:rFonts w:ascii="Cambria Math" w:eastAsia="Calibri" w:hAnsi="Cambria Math" w:cs="Times New Roman"/>
+                  </w:rPr>
+                  <m:t xml:space="preserve"> </m:t>
+                </m:r>
+                <m:d>
+                  <m:dPr>
+                    <m:begChr m:val="["/>
+                    <m:endChr m:val="]"/>
+                    <m:ctrlPr>
+                      <w:rPr>
+                        <w:rFonts w:ascii="Cambria Math" w:eastAsia="Calibri" w:hAnsi="Cambria Math" w:cs="Times New Roman"/>
+                        <w:i/>
+                      </w:rPr>
+                    </m:ctrlPr>
+                  </m:dPr>
+                  <m:e>
+                    <m:f>
+                      <m:fPr>
+                        <m:ctrlPr>
+                          <w:rPr>
+                            <w:rFonts w:ascii="Cambria Math" w:eastAsia="Calibri" w:hAnsi="Cambria Math" w:cs="Times New Roman"/>
+                            <w:i/>
+                          </w:rPr>
+                        </m:ctrlPr>
+                      </m:fPr>
+                      <m:num>
+                        <m:r>
+                          <w:rPr>
+                            <w:rFonts w:ascii="Cambria Math" w:eastAsia="Calibri" w:hAnsi="Cambria Math" w:cs="Times New Roman"/>
+                          </w:rPr>
+                          <m:t>kg</m:t>
+                        </m:r>
+                      </m:num>
+                      <m:den>
+                        <m:sSup>
+                          <m:sSupPr>
+                            <m:ctrlPr>
+                              <w:rPr>
+                                <w:rFonts w:ascii="Cambria Math" w:eastAsia="Calibri" w:hAnsi="Cambria Math" w:cs="Times New Roman"/>
+                                <w:i/>
+                              </w:rPr>
+                            </m:ctrlPr>
+                          </m:sSupPr>
+                          <m:e>
+                            <m:r>
+                              <w:rPr>
+                                <w:rFonts w:ascii="Cambria Math" w:eastAsia="Calibri" w:hAnsi="Cambria Math" w:cs="Times New Roman"/>
+                              </w:rPr>
+                              <m:t>m</m:t>
+                            </m:r>
+                          </m:e>
+                          <m:sup>
+                            <m:r>
+                              <w:rPr>
+                                <w:rFonts w:ascii="Cambria Math" w:eastAsia="Calibri" w:hAnsi="Cambria Math" w:cs="Times New Roman"/>
+                              </w:rPr>
+                              <m:t>3</m:t>
+                            </m:r>
+                          </m:sup>
+                        </m:sSup>
+                      </m:den>
+                    </m:f>
+                  </m:e>
+                </m:d>
+              </m:oMath>
+            </m:oMathPara>
+          </w:p>
+        </w:tc>
+        <w:tc>
+          <w:tcPr>
+            <w:tcW w:w="0" w:type="auto"/>
+          </w:tcPr>
+          <w:p>
+            <w:pPr>
+              <w:jc w:val="both"/>
+            </w:pPr>
+            <w:r>
+              <w:t>2700</w:t>
+            </w:r>
+          </w:p>
+        </w:tc>
+      </w:tr>
+      <w:tr>
+        <w:trPr>
+          <w:jc w:val="center"/>
+        </w:trPr>
+        <w:tc>
+          <w:tcPr>
+            <w:tcW w:w="0" w:type="auto"/>
+            <w:shd w:val="clear" w:color="auto" w:fill="D9D9D9" w:themeFill="background1" w:themeFillShade="D9"/>
+          </w:tcPr>
+          <w:p>
+            <w:pPr>
+              <w:jc w:val="both"/>
+            </w:pPr>
+            <w:r>
+              <w:t>Gęstość mosiądzu</w:t>
+            </w:r>
+          </w:p>
+        </w:tc>
+        <w:tc>
+          <w:tcPr>
+            <w:tcW w:w="0" w:type="auto"/>
+          </w:tcPr>
+          <w:p>
+            <w:pPr>
+              <w:jc w:val="both"/>
+              <w:rPr>
+                <w:rFonts w:ascii="Calibri" w:eastAsia="Calibri" w:hAnsi="Calibri" w:cs="Times New Roman"/>
+              </w:rPr>
+            </w:pPr>
+            <m:oMathPara>
+              <m:oMath>
+                <m:sSub>
+                  <m:sSubPr>
+                    <m:ctrlPr>
+                      <w:rPr>
+                        <w:rFonts w:ascii="Cambria Math" w:eastAsia="Calibri" w:hAnsi="Cambria Math" w:cs="Times New Roman"/>
+                        <w:i/>
+                      </w:rPr>
+                    </m:ctrlPr>
+                  </m:sSubPr>
+                  <m:e>
+                    <m:r>
+                      <w:rPr>
+                        <w:rFonts w:ascii="Cambria Math" w:eastAsia="Calibri" w:hAnsi="Cambria Math" w:cs="Times New Roman"/>
+                      </w:rPr>
+                      <m:t>ρ</m:t>
+                    </m:r>
+                  </m:e>
+                  <m:sub>
+                    <m:r>
+                      <w:rPr>
+                        <w:rFonts w:ascii="Cambria Math" w:eastAsia="Calibri" w:hAnsi="Cambria Math" w:cs="Times New Roman"/>
+                      </w:rPr>
+                      <m:t>m</m:t>
+                    </m:r>
+                  </m:sub>
+                </m:sSub>
+                <m:r>
+                  <w:rPr>
+                    <w:rFonts w:ascii="Cambria Math" w:eastAsia="Calibri" w:hAnsi="Cambria Math" w:cs="Times New Roman"/>
+                  </w:rPr>
+                  <m:t xml:space="preserve"> </m:t>
+                </m:r>
+                <m:d>
+                  <m:dPr>
+                    <m:begChr m:val="["/>
+                    <m:endChr m:val="]"/>
+                    <m:ctrlPr>
+                      <w:rPr>
+                        <w:rFonts w:ascii="Cambria Math" w:eastAsia="Calibri" w:hAnsi="Cambria Math" w:cs="Times New Roman"/>
+                        <w:i/>
+                      </w:rPr>
+                    </m:ctrlPr>
+                  </m:dPr>
+                  <m:e>
+                    <m:f>
+                      <m:fPr>
+                        <m:ctrlPr>
+                          <w:rPr>
+                            <w:rFonts w:ascii="Cambria Math" w:eastAsia="Calibri" w:hAnsi="Cambria Math" w:cs="Times New Roman"/>
+                            <w:i/>
+                          </w:rPr>
+                        </m:ctrlPr>
+                      </m:fPr>
+                      <m:num>
+                        <m:r>
+                          <w:rPr>
+                            <w:rFonts w:ascii="Cambria Math" w:eastAsia="Calibri" w:hAnsi="Cambria Math" w:cs="Times New Roman"/>
+                          </w:rPr>
+                          <m:t>kg</m:t>
+                        </m:r>
+                      </m:num>
+                      <m:den>
+                        <m:sSup>
+                          <m:sSupPr>
+                            <m:ctrlPr>
+                              <w:rPr>
+                                <w:rFonts w:ascii="Cambria Math" w:eastAsia="Calibri" w:hAnsi="Cambria Math" w:cs="Times New Roman"/>
+                                <w:i/>
+                              </w:rPr>
+                            </m:ctrlPr>
+                          </m:sSupPr>
+                          <m:e>
+                            <m:r>
+                              <w:rPr>
+                                <w:rFonts w:ascii="Cambria Math" w:eastAsia="Calibri" w:hAnsi="Cambria Math" w:cs="Times New Roman"/>
+                              </w:rPr>
+                              <m:t>m</m:t>
+                            </m:r>
+                          </m:e>
+                          <m:sup>
+                            <m:r>
+                              <w:rPr>
+                                <w:rFonts w:ascii="Cambria Math" w:eastAsia="Calibri" w:hAnsi="Cambria Math" w:cs="Times New Roman"/>
+                              </w:rPr>
+                              <m:t>3</m:t>
+                            </m:r>
+                          </m:sup>
+                        </m:sSup>
+                      </m:den>
+                    </m:f>
+                  </m:e>
+                </m:d>
+              </m:oMath>
+            </m:oMathPara>
+          </w:p>
+        </w:tc>
+        <w:tc>
+          <w:tcPr>
+            <w:tcW w:w="0" w:type="auto"/>
+          </w:tcPr>
+          <w:p>
+            <w:pPr>
+              <w:jc w:val="both"/>
+            </w:pPr>
+            <w:r>
+              <w:t>8600</w:t>
+            </w:r>
+          </w:p>
+        </w:tc>
+      </w:tr>
+      <w:tr>
+        <w:trPr>
+          <w:jc w:val="center"/>
+        </w:trPr>
+        <w:tc>
+          <w:tcPr>
+            <w:tcW w:w="0" w:type="auto"/>
+            <w:shd w:val="clear" w:color="auto" w:fill="D9D9D9" w:themeFill="background1" w:themeFillShade="D9"/>
+          </w:tcPr>
+          <w:p>
+            <w:pPr>
+              <w:jc w:val="both"/>
+            </w:pPr>
+            <w:r>
+              <w:t>Moment bezwładności pręta</w:t>
+            </w:r>
+          </w:p>
+        </w:tc>
+        <w:tc>
+          <w:tcPr>
+            <w:tcW w:w="0" w:type="auto"/>
+          </w:tcPr>
+          <w:p>
+            <w:pPr>
+              <w:jc w:val="both"/>
+              <w:rPr>
+                <w:rFonts w:ascii="Calibri" w:eastAsia="Calibri" w:hAnsi="Calibri" w:cs="Times New Roman"/>
+              </w:rPr>
+            </w:pPr>
+            <m:oMathPara>
+              <m:oMath>
+                <m:sSub>
+                  <m:sSubPr>
+                    <m:ctrlPr>
+                      <w:rPr>
+                        <w:rFonts w:ascii="Cambria Math" w:eastAsia="Calibri" w:hAnsi="Cambria Math" w:cs="Times New Roman"/>
+                        <w:i/>
+                      </w:rPr>
+                    </m:ctrlPr>
+                  </m:sSubPr>
+                  <m:e>
+                    <m:r>
+                      <w:rPr>
+                        <w:rFonts w:ascii="Cambria Math" w:eastAsia="Calibri" w:hAnsi="Cambria Math" w:cs="Times New Roman"/>
+                      </w:rPr>
+                      <m:t>I</m:t>
+                    </m:r>
+                  </m:e>
+                  <m:sub>
+                    <m:r>
+                      <w:rPr>
+                        <w:rFonts w:ascii="Cambria Math" w:eastAsia="Calibri" w:hAnsi="Cambria Math" w:cs="Times New Roman"/>
+                      </w:rPr>
+                      <m:t>p</m:t>
+                    </m:r>
+                  </m:sub>
+                </m:sSub>
+                <m:d>
+                  <m:dPr>
+                    <m:begChr m:val="["/>
+                    <m:endChr m:val="]"/>
+                    <m:ctrlPr>
+                      <w:rPr>
+                        <w:rFonts w:ascii="Cambria Math" w:eastAsia="Calibri" w:hAnsi="Cambria Math" w:cs="Times New Roman"/>
+                        <w:i/>
+                      </w:rPr>
+                    </m:ctrlPr>
+                  </m:dPr>
+                  <m:e>
+                    <m:r>
+                      <w:rPr>
+                        <w:rFonts w:ascii="Cambria Math" w:eastAsia="Calibri" w:hAnsi="Cambria Math" w:cs="Times New Roman"/>
+                      </w:rPr>
+                      <m:t>kg*</m:t>
+                    </m:r>
+                    <m:sSup>
+                      <m:sSupPr>
+                        <m:ctrlPr>
+                          <w:rPr>
+                            <w:rFonts w:ascii="Cambria Math" w:eastAsia="Calibri" w:hAnsi="Cambria Math" w:cs="Times New Roman"/>
+                            <w:i/>
+                          </w:rPr>
+                        </m:ctrlPr>
+                      </m:sSupPr>
+                      <m:e>
+                        <m:r>
+                          <w:rPr>
+                            <w:rFonts w:ascii="Cambria Math" w:eastAsia="Calibri" w:hAnsi="Cambria Math" w:cs="Times New Roman"/>
+                          </w:rPr>
+                          <m:t>m</m:t>
+                        </m:r>
+                      </m:e>
+                      <m:sup>
+                        <m:r>
+                          <w:rPr>
+                            <w:rFonts w:ascii="Cambria Math" w:eastAsia="Calibri" w:hAnsi="Cambria Math" w:cs="Times New Roman"/>
+                          </w:rPr>
+                          <m:t>2</m:t>
+                        </m:r>
+                      </m:sup>
+                    </m:sSup>
+                  </m:e>
+                </m:d>
+              </m:oMath>
+            </m:oMathPara>
+          </w:p>
+        </w:tc>
+        <w:tc>
+          <w:tcPr>
+            <w:tcW w:w="0" w:type="auto"/>
+          </w:tcPr>
+          <w:p>
+            <w:pPr>
+              <w:jc w:val="both"/>
+            </w:pPr>
+            <w:r>
+              <w:t>0.00197</w:t>
+            </w:r>
+            <w:r>
+              <w:t xml:space="preserve">5 </w:t>
+            </w:r>
+            <w:r>
+              <w:t>(do sprawdzenia)</w:t>
+            </w:r>
+          </w:p>
+        </w:tc>
+      </w:tr>
+      <w:tr>
+        <w:trPr>
+          <w:jc w:val="center"/>
+        </w:trPr>
+        <w:tc>
+          <w:tcPr>
+            <w:tcW w:w="0" w:type="auto"/>
+            <w:shd w:val="clear" w:color="auto" w:fill="D9D9D9" w:themeFill="background1" w:themeFillShade="D9"/>
+          </w:tcPr>
+          <w:p>
+            <w:pPr>
+              <w:jc w:val="both"/>
+            </w:pPr>
+            <w:r>
+              <w:t>Moment bezwładności odważnika</w:t>
+            </w:r>
+          </w:p>
+        </w:tc>
+        <w:tc>
+          <w:tcPr>
+            <w:tcW w:w="0" w:type="auto"/>
+          </w:tcPr>
+          <w:p>
+            <w:pPr>
+              <w:jc w:val="both"/>
+              <w:rPr>
+                <w:rFonts w:ascii="Calibri" w:eastAsia="Calibri" w:hAnsi="Calibri" w:cs="Times New Roman"/>
+              </w:rPr>
+            </w:pPr>
+            <m:oMathPara>
+              <m:oMath>
+                <m:sSub>
+                  <m:sSubPr>
+                    <m:ctrlPr>
+                      <w:rPr>
+                        <w:rFonts w:ascii="Cambria Math" w:eastAsia="Calibri" w:hAnsi="Cambria Math" w:cs="Times New Roman"/>
+                        <w:i/>
+                      </w:rPr>
+                    </m:ctrlPr>
+                  </m:sSubPr>
+                  <m:e>
+                    <m:r>
+                      <w:rPr>
+                        <w:rFonts w:ascii="Cambria Math" w:eastAsia="Calibri" w:hAnsi="Cambria Math" w:cs="Times New Roman"/>
+                      </w:rPr>
+                      <m:t>I</m:t>
+                    </m:r>
+                  </m:e>
+                  <m:sub>
+                    <m:r>
+                      <w:rPr>
+                        <w:rFonts w:ascii="Cambria Math" w:eastAsia="Calibri" w:hAnsi="Cambria Math" w:cs="Times New Roman"/>
+                      </w:rPr>
+                      <m:t>c</m:t>
+                    </m:r>
+                  </m:sub>
+                </m:sSub>
+                <m:d>
+                  <m:dPr>
+                    <m:begChr m:val="["/>
+                    <m:endChr m:val="]"/>
+                    <m:ctrlPr>
+                      <w:rPr>
+                        <w:rFonts w:ascii="Cambria Math" w:eastAsia="Calibri" w:hAnsi="Cambria Math" w:cs="Times New Roman"/>
+                        <w:i/>
+                      </w:rPr>
+                    </m:ctrlPr>
+                  </m:dPr>
+                  <m:e>
+                    <m:r>
+                      <w:rPr>
+                        <w:rFonts w:ascii="Cambria Math" w:eastAsia="Calibri" w:hAnsi="Cambria Math" w:cs="Times New Roman"/>
+                      </w:rPr>
+                      <m:t>kg*</m:t>
+                    </m:r>
+                    <m:sSup>
+                      <m:sSupPr>
+                        <m:ctrlPr>
+                          <w:rPr>
+                            <w:rFonts w:ascii="Cambria Math" w:eastAsia="Calibri" w:hAnsi="Cambria Math" w:cs="Times New Roman"/>
+                            <w:i/>
+                          </w:rPr>
+                        </m:ctrlPr>
+                      </m:sSupPr>
+                      <m:e>
+                        <m:r>
+                          <w:rPr>
+                            <w:rFonts w:ascii="Cambria Math" w:eastAsia="Calibri" w:hAnsi="Cambria Math" w:cs="Times New Roman"/>
+                          </w:rPr>
+                          <m:t>m</m:t>
+                        </m:r>
+                      </m:e>
+                      <m:sup>
+                        <m:r>
+                          <w:rPr>
+                            <w:rFonts w:ascii="Cambria Math" w:eastAsia="Calibri" w:hAnsi="Cambria Math" w:cs="Times New Roman"/>
+                          </w:rPr>
+                          <m:t>2</m:t>
+                        </m:r>
+                      </m:sup>
+                    </m:sSup>
+                  </m:e>
+                </m:d>
+              </m:oMath>
+            </m:oMathPara>
+          </w:p>
+        </w:tc>
+        <w:tc>
+          <w:tcPr>
+            <w:tcW w:w="0" w:type="auto"/>
+          </w:tcPr>
+          <w:p>
+            <w:pPr>
+              <w:jc w:val="both"/>
+            </w:pPr>
+            <w:r>
+              <w:t>0.00345</w:t>
+            </w:r>
+            <w:r>
+              <w:t>1</w:t>
+            </w:r>
+            <w:r>
+              <w:t xml:space="preserve"> </w:t>
+            </w:r>
+            <w:r>
+              <w:t>(do sprawdzenia)</w:t>
+            </w:r>
+          </w:p>
+        </w:tc>
+      </w:tr>
+      <w:tr>
+        <w:trPr>
+          <w:jc w:val="center"/>
+        </w:trPr>
+        <w:tc>
+          <w:tcPr>
+            <w:tcW w:w="0" w:type="auto"/>
+            <w:shd w:val="clear" w:color="auto" w:fill="D9D9D9" w:themeFill="background1" w:themeFillShade="D9"/>
+          </w:tcPr>
+          <w:p>
+            <w:pPr>
+              <w:jc w:val="both"/>
+            </w:pPr>
+            <w:r>
+              <w:t>Całkowity moment bezwładności</w:t>
+            </w:r>
+          </w:p>
+        </w:tc>
+        <w:tc>
+          <w:tcPr>
+            <w:tcW w:w="0" w:type="auto"/>
+          </w:tcPr>
+          <w:p>
+            <w:pPr>
+              <w:jc w:val="both"/>
+              <w:rPr>
+                <w:rFonts w:ascii="Calibri" w:eastAsia="Calibri" w:hAnsi="Calibri" w:cs="Times New Roman"/>
+              </w:rPr>
+            </w:pPr>
+            <m:oMathPara>
+              <m:oMath>
+                <m:r>
+                  <w:rPr>
+                    <w:rFonts w:ascii="Cambria Math" w:eastAsia="Calibri" w:hAnsi="Cambria Math" w:cs="Times New Roman"/>
+                  </w:rPr>
+                  <m:t>I</m:t>
+                </m:r>
+                <m:d>
+                  <m:dPr>
+                    <m:begChr m:val="["/>
+                    <m:endChr m:val="]"/>
+                    <m:ctrlPr>
+                      <w:rPr>
+                        <w:rFonts w:ascii="Cambria Math" w:eastAsia="Calibri" w:hAnsi="Cambria Math" w:cs="Times New Roman"/>
+                        <w:i/>
+                      </w:rPr>
+                    </m:ctrlPr>
+                  </m:dPr>
+                  <m:e>
+                    <m:r>
+                      <w:rPr>
+                        <w:rFonts w:ascii="Cambria Math" w:eastAsia="Calibri" w:hAnsi="Cambria Math" w:cs="Times New Roman"/>
+                      </w:rPr>
+                      <m:t>kg*</m:t>
+                    </m:r>
+                    <m:sSup>
+                      <m:sSupPr>
+                        <m:ctrlPr>
+                          <w:rPr>
+                            <w:rFonts w:ascii="Cambria Math" w:eastAsia="Calibri" w:hAnsi="Cambria Math" w:cs="Times New Roman"/>
+                            <w:i/>
+                          </w:rPr>
+                        </m:ctrlPr>
+                      </m:sSupPr>
+                      <m:e>
+                        <m:r>
+                          <w:rPr>
+                            <w:rFonts w:ascii="Cambria Math" w:eastAsia="Calibri" w:hAnsi="Cambria Math" w:cs="Times New Roman"/>
+                          </w:rPr>
+                          <m:t>m</m:t>
+                        </m:r>
+                      </m:e>
+                      <m:sup>
+                        <m:r>
+                          <w:rPr>
+                            <w:rFonts w:ascii="Cambria Math" w:eastAsia="Calibri" w:hAnsi="Cambria Math" w:cs="Times New Roman"/>
+                          </w:rPr>
+                          <m:t>2</m:t>
+                        </m:r>
+                      </m:sup>
+                    </m:sSup>
+                  </m:e>
+                </m:d>
+              </m:oMath>
+            </m:oMathPara>
+          </w:p>
+        </w:tc>
+        <w:tc>
+          <w:tcPr>
+            <w:tcW w:w="0" w:type="auto"/>
+          </w:tcPr>
+          <w:p>
+            <w:pPr>
+              <w:jc w:val="both"/>
+            </w:pPr>
+            <w:r>
+              <w:t>0.005426</w:t>
+            </w:r>
+            <w:r>
+              <w:t xml:space="preserve"> </w:t>
+            </w:r>
+            <w:r>
+              <w:t>(do sprawdzenia)</w:t>
+            </w:r>
+          </w:p>
+        </w:tc>
+      </w:tr>
+      <w:tr>
+        <w:trPr>
+          <w:jc w:val="center"/>
+        </w:trPr>
+        <w:tc>
+          <w:tcPr>
+            <w:tcW w:w="0" w:type="auto"/>
+            <w:shd w:val="clear" w:color="auto" w:fill="D9D9D9" w:themeFill="background1" w:themeFillShade="D9"/>
+          </w:tcPr>
+          <w:p>
+            <w:pPr>
+              <w:jc w:val="both"/>
+            </w:pPr>
+            <w:r>
+              <w:t>Odległość środka masy wahadła od osi obrotu</w:t>
+            </w:r>
+          </w:p>
+        </w:tc>
+        <w:tc>
+          <w:tcPr>
+            <w:tcW w:w="0" w:type="auto"/>
+          </w:tcPr>
+          <w:p>
+            <w:pPr>
+              <w:jc w:val="both"/>
+              <w:rPr>
+                <w:rFonts w:ascii="Calibri" w:eastAsia="Calibri" w:hAnsi="Calibri" w:cs="Times New Roman"/>
+              </w:rPr>
+            </w:pPr>
+            <m:oMathPara>
+              <m:oMath>
+                <m:r>
+                  <w:rPr>
+                    <w:rFonts w:ascii="Cambria Math" w:eastAsia="Calibri" w:hAnsi="Cambria Math" w:cs="Times New Roman"/>
+                  </w:rPr>
+                  <m:t>L [m]</m:t>
+                </m:r>
+              </m:oMath>
+            </m:oMathPara>
+          </w:p>
+        </w:tc>
+        <w:tc>
+          <w:tcPr>
+            <w:tcW w:w="0" w:type="auto"/>
+          </w:tcPr>
+          <w:p>
+            <w:pPr>
+              <w:jc w:val="both"/>
+            </w:pPr>
+            <w:r>
+              <w:t>0,256</w:t>
+            </w:r>
+          </w:p>
+        </w:tc>
+      </w:tr>
+    </w:tbl>
+    <w:p>
+      <w:pPr>
+        <w:jc w:val="center"/>
+      </w:pPr>
+    </w:p>
+    <w:p>
+      <w:pPr>
+        <w:pStyle w:val="Akapitzlist"/>
+        <w:numPr>
+          <w:ilvl w:val="0"/>
+          <w:numId w:val="2"/>
+        </w:numPr>
+        <w:rPr>
+          <w:b/>
+          <w:bCs/>
+          <w:sz w:val="28"/>
+          <w:szCs w:val="28"/>
+        </w:rPr>
+      </w:pPr>
+      <w:r>
+        <w:rPr>
+          <w:b/>
+          <w:bCs/>
+          <w:sz w:val="28"/>
+          <w:szCs w:val="28"/>
+        </w:rPr>
         <w:t>Analiza przeprowadzonych eksperymentów.</w:t>
       </w:r>
     </w:p>
@@ -22,26 +1761,81 @@
           <w:ilvl w:val="1"/>
           <w:numId w:val="2"/>
         </w:numPr>
-      </w:pPr>
-      <w:r>
-        <w:t xml:space="preserve"> Bujanie wahadłem z pozycji </w:t>
-      </w:r>
-      <w:r>
-        <w:t xml:space="preserve">niskiej </w:t>
-      </w:r>
-      <w:r>
-        <w:t>przy ruchu swobodnym wózka.</w:t>
-      </w:r>
-    </w:p>
-    <w:p>
-      <w:r>
-        <w:t>Czas wytłumienia – 35,04[s]</w:t>
-      </w:r>
-    </w:p>
-    <w:p>
-      <w:r>
-        <w:t>Okres – 1,29[s] na początku, 1,25[s] na końcu</w:t>
-      </w:r>
+        <w:rPr>
+          <w:b/>
+          <w:bCs/>
+        </w:rPr>
+      </w:pPr>
+      <w:r>
+        <w:rPr>
+          <w:b/>
+          <w:bCs/>
+        </w:rPr>
+        <w:t xml:space="preserve"> Okres wahadła obliczony teoretycznie</w:t>
+      </w:r>
+    </w:p>
+    <w:p>
+      <w:pPr>
+        <w:rPr>
+          <w:rFonts w:eastAsiaTheme="minorEastAsia"/>
+        </w:rPr>
+      </w:pPr>
+      <m:oMathPara>
+        <m:oMath>
+          <m:r>
+            <w:rPr>
+              <w:rFonts w:ascii="Cambria Math" w:hAnsi="Cambria Math"/>
+            </w:rPr>
+            <m:t>T=2π</m:t>
+          </m:r>
+          <m:rad>
+            <m:radPr>
+              <m:degHide m:val="1"/>
+              <m:ctrlPr>
+                <w:rPr>
+                  <w:rFonts w:ascii="Cambria Math" w:hAnsi="Cambria Math"/>
+                  <w:i/>
+                </w:rPr>
+              </m:ctrlPr>
+            </m:radPr>
+            <m:deg/>
+            <m:e>
+              <m:f>
+                <m:fPr>
+                  <m:ctrlPr>
+                    <w:rPr>
+                      <w:rFonts w:ascii="Cambria Math" w:hAnsi="Cambria Math"/>
+                      <w:i/>
+                    </w:rPr>
+                  </m:ctrlPr>
+                </m:fPr>
+                <m:num>
+                  <m:r>
+                    <w:rPr>
+                      <w:rFonts w:ascii="Cambria Math" w:hAnsi="Cambria Math"/>
+                    </w:rPr>
+                    <m:t>I</m:t>
+                  </m:r>
+                </m:num>
+                <m:den>
+                  <m:r>
+                    <w:rPr>
+                      <w:rFonts w:ascii="Cambria Math" w:hAnsi="Cambria Math"/>
+                    </w:rPr>
+                    <m:t>mgL</m:t>
+                  </m:r>
+                </m:den>
+              </m:f>
+            </m:e>
+          </m:rad>
+          <m:r>
+            <w:rPr>
+              <w:rFonts w:ascii="Cambria Math" w:eastAsiaTheme="minorEastAsia" w:hAnsi="Cambria Math"/>
+            </w:rPr>
+            <m:t>=1,64[s]</m:t>
+          </m:r>
+        </m:oMath>
+      </m:oMathPara>
     </w:p>
     <w:p>
       <w:pPr>
@@ -50,46 +1844,105 @@
           <w:ilvl w:val="1"/>
           <w:numId w:val="2"/>
         </w:numPr>
-      </w:pPr>
-      <w:r>
-        <w:t xml:space="preserve"> Bujanie wahadłem z pozycji </w:t>
-      </w:r>
-      <w:r>
+        <w:rPr>
+          <w:b/>
+          <w:bCs/>
+        </w:rPr>
+      </w:pPr>
+      <w:r>
+        <w:t xml:space="preserve"> </w:t>
+      </w:r>
+      <w:r>
+        <w:rPr>
+          <w:b/>
+          <w:bCs/>
+        </w:rPr>
+        <w:t xml:space="preserve">Bujanie wahadłem z pozycji </w:t>
+      </w:r>
+      <w:r>
+        <w:rPr>
+          <w:b/>
+          <w:bCs/>
+        </w:rPr>
         <w:t xml:space="preserve">niskiej </w:t>
       </w:r>
       <w:r>
-        <w:t>przy zablokowanym ruchu wózka.</w:t>
-      </w:r>
-    </w:p>
-    <w:p>
-      <w:r>
-        <w:t>Czas wytłumienia – 3</w:t>
-      </w:r>
-      <w:r>
-        <w:t>6,39</w:t>
-      </w:r>
-      <w:r>
-        <w:t>[s]</w:t>
-      </w:r>
-    </w:p>
-    <w:p>
-      <w:r>
-        <w:t>Okres – 1,</w:t>
-      </w:r>
-      <w:r>
-        <w:t>32</w:t>
-      </w:r>
-      <w:r>
-        <w:t>[s] na początku, 1,2</w:t>
-      </w:r>
-      <w:r>
-        <w:t>6</w:t>
-      </w:r>
-      <w:r>
-        <w:t>[s] na końcu</w:t>
+        <w:rPr>
+          <w:b/>
+          <w:bCs/>
+        </w:rPr>
+        <w:t>przy ruchu swobodnym wózka.</w:t>
+      </w:r>
+    </w:p>
+    <w:p>
+      <w:r>
+        <w:rPr>
+          <w:noProof/>
+        </w:rPr>
+        <w:drawing>
+          <wp:inline distT="0" distB="0" distL="0" distR="0" wp14:anchorId="0C27D6AA" wp14:editId="066A5346">
+            <wp:extent cx="5760720" cy="2849880"/>
+            <wp:effectExtent l="0" t="0" r="0" b="7620"/>
+            <wp:docPr id="3" name="Obraz 3"/>
+            <wp:cNvGraphicFramePr>
+              <a:graphicFrameLocks xmlns:a="http://schemas.openxmlformats.org/drawingml/2006/main" noChangeAspect="1"/>
+            </wp:cNvGraphicFramePr>
+            <a:graphic xmlns:a="http://schemas.openxmlformats.org/drawingml/2006/main">
+              <a:graphicData uri="http://schemas.openxmlformats.org/drawingml/2006/picture">
+                <pic:pic xmlns:pic="http://schemas.openxmlformats.org/drawingml/2006/picture">
+                  <pic:nvPicPr>
+                    <pic:cNvPr id="0" name="Picture 2"/>
+                    <pic:cNvPicPr>
+                      <a:picLocks noChangeAspect="1" noChangeArrowheads="1"/>
+                    </pic:cNvPicPr>
+                  </pic:nvPicPr>
+                  <pic:blipFill>
+                    <a:blip r:embed="rId8">
+                      <a:extLst>
+                        <a:ext uri="{28A0092B-C50C-407E-A947-70E740481C1C}">
+                          <a14:useLocalDpi xmlns:a14="http://schemas.microsoft.com/office/drawing/2010/main" val="0"/>
+                        </a:ext>
+                      </a:extLst>
+                    </a:blip>
+                    <a:srcRect/>
+                    <a:stretch>
+                      <a:fillRect/>
+                    </a:stretch>
+                  </pic:blipFill>
+                  <pic:spPr bwMode="auto">
+                    <a:xfrm>
+                      <a:off x="0" y="0"/>
+                      <a:ext cx="5760720" cy="2849880"/>
+                    </a:xfrm>
+                    <a:prstGeom prst="rect">
+                      <a:avLst/>
+                    </a:prstGeom>
+                    <a:noFill/>
+                    <a:ln>
+                      <a:noFill/>
+                    </a:ln>
+                  </pic:spPr>
+                </pic:pic>
+              </a:graphicData>
+            </a:graphic>
+          </wp:inline>
+        </w:drawing>
       </w:r>
     </w:p>
     <w:p/>
+    <w:p/>
+    <w:p/>
+    <w:p>
+      <w:r>
+        <w:lastRenderedPageBreak/>
+        <w:t>Czas wytłumienia – 35,04[s]</w:t>
+      </w:r>
+    </w:p>
+    <w:p>
+      <w:r>
+        <w:t>Okres – 1,29[s] na początku, 1,25[s] na końcu</w:t>
+      </w:r>
+    </w:p>
     <w:p>
       <w:pPr>
         <w:pStyle w:val="Akapitzlist"/>
@@ -97,19 +1950,99 @@
           <w:ilvl w:val="1"/>
           <w:numId w:val="2"/>
         </w:numPr>
-      </w:pPr>
-      <w:r>
-        <w:t xml:space="preserve"> Badanie zakresu ruchu wózka – </w:t>
-      </w:r>
-      <w:proofErr w:type="spellStart"/>
-      <w:r>
-        <w:t>enkoder</w:t>
-      </w:r>
-      <w:proofErr w:type="spellEnd"/>
-      <w:r>
-        <w:t xml:space="preserve"> zerowany w położeniu środkowym.</w:t>
-      </w:r>
-    </w:p>
+        <w:rPr>
+          <w:b/>
+          <w:bCs/>
+        </w:rPr>
+      </w:pPr>
+      <w:r>
+        <w:rPr>
+          <w:b/>
+          <w:bCs/>
+        </w:rPr>
+        <w:t xml:space="preserve"> Bujanie wahadłem z pozycji </w:t>
+      </w:r>
+      <w:r>
+        <w:rPr>
+          <w:b/>
+          <w:bCs/>
+        </w:rPr>
+        <w:t xml:space="preserve">niskiej </w:t>
+      </w:r>
+      <w:r>
+        <w:rPr>
+          <w:b/>
+          <w:bCs/>
+        </w:rPr>
+        <w:t>przy zablokowanym ruchu wózka.</w:t>
+      </w:r>
+    </w:p>
+    <w:p>
+      <w:r>
+        <w:rPr>
+          <w:noProof/>
+        </w:rPr>
+        <w:drawing>
+          <wp:inline distT="0" distB="0" distL="0" distR="0" wp14:anchorId="094652CE" wp14:editId="436E7572">
+            <wp:extent cx="5753100" cy="2461260"/>
+            <wp:effectExtent l="0" t="0" r="0" b="0"/>
+            <wp:docPr id="6" name="Obraz 6"/>
+            <wp:cNvGraphicFramePr>
+              <a:graphicFrameLocks xmlns:a="http://schemas.openxmlformats.org/drawingml/2006/main" noChangeAspect="1"/>
+            </wp:cNvGraphicFramePr>
+            <a:graphic xmlns:a="http://schemas.openxmlformats.org/drawingml/2006/main">
+              <a:graphicData uri="http://schemas.openxmlformats.org/drawingml/2006/picture">
+                <pic:pic xmlns:pic="http://schemas.openxmlformats.org/drawingml/2006/picture">
+                  <pic:nvPicPr>
+                    <pic:cNvPr id="0" name="Picture 5"/>
+                    <pic:cNvPicPr>
+                      <a:picLocks noChangeAspect="1" noChangeArrowheads="1"/>
+                    </pic:cNvPicPr>
+                  </pic:nvPicPr>
+                  <pic:blipFill>
+                    <a:blip r:embed="rId9">
+                      <a:extLst>
+                        <a:ext uri="{28A0092B-C50C-407E-A947-70E740481C1C}">
+                          <a14:useLocalDpi xmlns:a14="http://schemas.microsoft.com/office/drawing/2010/main" val="0"/>
+                        </a:ext>
+                      </a:extLst>
+                    </a:blip>
+                    <a:srcRect/>
+                    <a:stretch>
+                      <a:fillRect/>
+                    </a:stretch>
+                  </pic:blipFill>
+                  <pic:spPr bwMode="auto">
+                    <a:xfrm>
+                      <a:off x="0" y="0"/>
+                      <a:ext cx="5753100" cy="2461260"/>
+                    </a:xfrm>
+                    <a:prstGeom prst="rect">
+                      <a:avLst/>
+                    </a:prstGeom>
+                    <a:noFill/>
+                    <a:ln>
+                      <a:noFill/>
+                    </a:ln>
+                  </pic:spPr>
+                </pic:pic>
+              </a:graphicData>
+            </a:graphic>
+          </wp:inline>
+        </w:drawing>
+      </w:r>
+    </w:p>
+    <w:p>
+      <w:r>
+        <w:t>Czas wytłumienia – 36,39[s]</w:t>
+      </w:r>
+    </w:p>
+    <w:p>
+      <w:r>
+        <w:t>Okres – 1,32[s] na początku, 1,26[s] na końcu</w:t>
+      </w:r>
+    </w:p>
+    <w:p/>
     <w:p>
       <w:pPr>
         <w:pStyle w:val="Akapitzlist"/>
@@ -117,25 +2050,93 @@
           <w:ilvl w:val="1"/>
           <w:numId w:val="2"/>
         </w:numPr>
-      </w:pPr>
-      <w:r>
-        <w:t xml:space="preserve"> Bujanie wahadłem – wysoka pozycja początkowa – wpływ na ruch wózka</w:t>
-      </w:r>
-      <w:r>
-        <w:t>.</w:t>
-      </w:r>
-    </w:p>
-    <w:p>
-      <w:r>
-        <w:t>Czas wytłumienia – 55,58[s]</w:t>
-      </w:r>
-    </w:p>
-    <w:p>
-      <w:r>
-        <w:t>Okres – 1,67[s] na początku, 1,26[s] na końcu</w:t>
-      </w:r>
-    </w:p>
-    <w:p/>
+        <w:rPr>
+          <w:b/>
+          <w:bCs/>
+        </w:rPr>
+      </w:pPr>
+      <w:r>
+        <w:t xml:space="preserve"> </w:t>
+      </w:r>
+      <w:r>
+        <w:rPr>
+          <w:b/>
+          <w:bCs/>
+        </w:rPr>
+        <w:t xml:space="preserve">Badanie zakresu ruchu wózka – </w:t>
+      </w:r>
+      <w:proofErr w:type="spellStart"/>
+      <w:r>
+        <w:rPr>
+          <w:b/>
+          <w:bCs/>
+        </w:rPr>
+        <w:t>enkoder</w:t>
+      </w:r>
+      <w:proofErr w:type="spellEnd"/>
+      <w:r>
+        <w:rPr>
+          <w:b/>
+          <w:bCs/>
+        </w:rPr>
+        <w:t xml:space="preserve"> zerowany w położeniu środkowym.</w:t>
+      </w:r>
+    </w:p>
+    <w:p>
+      <w:r>
+        <w:rPr>
+          <w:noProof/>
+        </w:rPr>
+        <w:drawing>
+          <wp:inline distT="0" distB="0" distL="0" distR="0" wp14:anchorId="1890B24C" wp14:editId="0726DF69">
+            <wp:extent cx="5753100" cy="2903220"/>
+            <wp:effectExtent l="0" t="0" r="0" b="0"/>
+            <wp:docPr id="7" name="Obraz 7"/>
+            <wp:cNvGraphicFramePr>
+              <a:graphicFrameLocks xmlns:a="http://schemas.openxmlformats.org/drawingml/2006/main" noChangeAspect="1"/>
+            </wp:cNvGraphicFramePr>
+            <a:graphic xmlns:a="http://schemas.openxmlformats.org/drawingml/2006/main">
+              <a:graphicData uri="http://schemas.openxmlformats.org/drawingml/2006/picture">
+                <pic:pic xmlns:pic="http://schemas.openxmlformats.org/drawingml/2006/picture">
+                  <pic:nvPicPr>
+                    <pic:cNvPr id="0" name="Picture 6"/>
+                    <pic:cNvPicPr>
+                      <a:picLocks noChangeAspect="1" noChangeArrowheads="1"/>
+                    </pic:cNvPicPr>
+                  </pic:nvPicPr>
+                  <pic:blipFill>
+                    <a:blip r:embed="rId10">
+                      <a:extLst>
+                        <a:ext uri="{28A0092B-C50C-407E-A947-70E740481C1C}">
+                          <a14:useLocalDpi xmlns:a14="http://schemas.microsoft.com/office/drawing/2010/main" val="0"/>
+                        </a:ext>
+                      </a:extLst>
+                    </a:blip>
+                    <a:srcRect/>
+                    <a:stretch>
+                      <a:fillRect/>
+                    </a:stretch>
+                  </pic:blipFill>
+                  <pic:spPr bwMode="auto">
+                    <a:xfrm>
+                      <a:off x="0" y="0"/>
+                      <a:ext cx="5753100" cy="2903220"/>
+                    </a:xfrm>
+                    <a:prstGeom prst="rect">
+                      <a:avLst/>
+                    </a:prstGeom>
+                    <a:noFill/>
+                    <a:ln>
+                      <a:noFill/>
+                    </a:ln>
+                  </pic:spPr>
+                </pic:pic>
+              </a:graphicData>
+            </a:graphic>
+          </wp:inline>
+        </w:drawing>
+      </w:r>
+    </w:p>
     <w:p>
       <w:pPr>
         <w:pStyle w:val="Akapitzlist"/>
@@ -143,8 +2144,113 @@
           <w:ilvl w:val="1"/>
           <w:numId w:val="2"/>
         </w:numPr>
-      </w:pPr>
-      <w:r>
+        <w:rPr>
+          <w:b/>
+          <w:bCs/>
+        </w:rPr>
+      </w:pPr>
+      <w:r>
+        <w:t xml:space="preserve"> </w:t>
+      </w:r>
+      <w:r>
+        <w:rPr>
+          <w:b/>
+          <w:bCs/>
+        </w:rPr>
+        <w:t>Bujanie wahadłem – wysoka pozycja początkowa – wpływ na ruch wózka</w:t>
+      </w:r>
+      <w:r>
+        <w:rPr>
+          <w:b/>
+          <w:bCs/>
+        </w:rPr>
+        <w:t>.</w:t>
+      </w:r>
+    </w:p>
+    <w:p>
+      <w:r>
+        <w:rPr>
+          <w:noProof/>
+        </w:rPr>
+        <w:lastRenderedPageBreak/>
+        <w:drawing>
+          <wp:inline distT="0" distB="0" distL="0" distR="0" wp14:anchorId="2E479350" wp14:editId="5AC38285">
+            <wp:extent cx="5760720" cy="2910840"/>
+            <wp:effectExtent l="0" t="0" r="0" b="3810"/>
+            <wp:docPr id="8" name="Obraz 8"/>
+            <wp:cNvGraphicFramePr>
+              <a:graphicFrameLocks xmlns:a="http://schemas.openxmlformats.org/drawingml/2006/main" noChangeAspect="1"/>
+            </wp:cNvGraphicFramePr>
+            <a:graphic xmlns:a="http://schemas.openxmlformats.org/drawingml/2006/main">
+              <a:graphicData uri="http://schemas.openxmlformats.org/drawingml/2006/picture">
+                <pic:pic xmlns:pic="http://schemas.openxmlformats.org/drawingml/2006/picture">
+                  <pic:nvPicPr>
+                    <pic:cNvPr id="0" name="Picture 7"/>
+                    <pic:cNvPicPr>
+                      <a:picLocks noChangeAspect="1" noChangeArrowheads="1"/>
+                    </pic:cNvPicPr>
+                  </pic:nvPicPr>
+                  <pic:blipFill>
+                    <a:blip r:embed="rId11">
+                      <a:extLst>
+                        <a:ext uri="{28A0092B-C50C-407E-A947-70E740481C1C}">
+                          <a14:useLocalDpi xmlns:a14="http://schemas.microsoft.com/office/drawing/2010/main" val="0"/>
+                        </a:ext>
+                      </a:extLst>
+                    </a:blip>
+                    <a:srcRect/>
+                    <a:stretch>
+                      <a:fillRect/>
+                    </a:stretch>
+                  </pic:blipFill>
+                  <pic:spPr bwMode="auto">
+                    <a:xfrm>
+                      <a:off x="0" y="0"/>
+                      <a:ext cx="5760720" cy="2910840"/>
+                    </a:xfrm>
+                    <a:prstGeom prst="rect">
+                      <a:avLst/>
+                    </a:prstGeom>
+                    <a:noFill/>
+                    <a:ln>
+                      <a:noFill/>
+                    </a:ln>
+                  </pic:spPr>
+                </pic:pic>
+              </a:graphicData>
+            </a:graphic>
+          </wp:inline>
+        </w:drawing>
+      </w:r>
+    </w:p>
+    <w:p>
+      <w:r>
+        <w:t>Czas wytłumienia – 55,58[s]</w:t>
+      </w:r>
+    </w:p>
+    <w:p>
+      <w:r>
+        <w:t>Okres – 1,67[s] na początku, 1,26[s] na końcu</w:t>
+      </w:r>
+    </w:p>
+    <w:p/>
+    <w:p>
+      <w:pPr>
+        <w:pStyle w:val="Akapitzlist"/>
+        <w:numPr>
+          <w:ilvl w:val="1"/>
+          <w:numId w:val="2"/>
+        </w:numPr>
+        <w:rPr>
+          <w:b/>
+          <w:bCs/>
+        </w:rPr>
+      </w:pPr>
+      <w:r>
+        <w:rPr>
+          <w:b/>
+          <w:bCs/>
+        </w:rPr>
         <w:t>Pchnięcie wózka i swobodne wyhamowanie</w:t>
       </w:r>
     </w:p>
@@ -161,6 +2267,127 @@
       </w:r>
     </w:p>
     <w:p>
+      <w:r>
+        <w:t>Położenie wózka</w:t>
+      </w:r>
+    </w:p>
+    <w:p>
+      <w:r>
+        <w:rPr>
+          <w:noProof/>
+        </w:rPr>
+        <w:drawing>
+          <wp:inline distT="0" distB="0" distL="0" distR="0" wp14:anchorId="55B87080" wp14:editId="1B81BB7B">
+            <wp:extent cx="5753100" cy="2987040"/>
+            <wp:effectExtent l="0" t="0" r="0" b="3810"/>
+            <wp:docPr id="9" name="Obraz 9"/>
+            <wp:cNvGraphicFramePr>
+              <a:graphicFrameLocks xmlns:a="http://schemas.openxmlformats.org/drawingml/2006/main" noChangeAspect="1"/>
+            </wp:cNvGraphicFramePr>
+            <a:graphic xmlns:a="http://schemas.openxmlformats.org/drawingml/2006/main">
+              <a:graphicData uri="http://schemas.openxmlformats.org/drawingml/2006/picture">
+                <pic:pic xmlns:pic="http://schemas.openxmlformats.org/drawingml/2006/picture">
+                  <pic:nvPicPr>
+                    <pic:cNvPr id="0" name="Picture 8"/>
+                    <pic:cNvPicPr>
+                      <a:picLocks noChangeAspect="1" noChangeArrowheads="1"/>
+                    </pic:cNvPicPr>
+                  </pic:nvPicPr>
+                  <pic:blipFill>
+                    <a:blip r:embed="rId12">
+                      <a:extLst>
+                        <a:ext uri="{28A0092B-C50C-407E-A947-70E740481C1C}">
+                          <a14:useLocalDpi xmlns:a14="http://schemas.microsoft.com/office/drawing/2010/main" val="0"/>
+                        </a:ext>
+                      </a:extLst>
+                    </a:blip>
+                    <a:srcRect/>
+                    <a:stretch>
+                      <a:fillRect/>
+                    </a:stretch>
+                  </pic:blipFill>
+                  <pic:spPr bwMode="auto">
+                    <a:xfrm>
+                      <a:off x="0" y="0"/>
+                      <a:ext cx="5753100" cy="2987040"/>
+                    </a:xfrm>
+                    <a:prstGeom prst="rect">
+                      <a:avLst/>
+                    </a:prstGeom>
+                    <a:noFill/>
+                    <a:ln>
+                      <a:noFill/>
+                    </a:ln>
+                  </pic:spPr>
+                </pic:pic>
+              </a:graphicData>
+            </a:graphic>
+          </wp:inline>
+        </w:drawing>
+      </w:r>
+    </w:p>
+    <w:p>
+      <w:r>
+        <w:t>Prędkość wózka:</w:t>
+      </w:r>
+    </w:p>
+    <w:p>
+      <w:r>
+        <w:rPr>
+          <w:noProof/>
+        </w:rPr>
+        <w:lastRenderedPageBreak/>
+        <w:drawing>
+          <wp:inline distT="0" distB="0" distL="0" distR="0" wp14:anchorId="1DE62FA3" wp14:editId="7268EDF2">
+            <wp:extent cx="5753100" cy="2872740"/>
+            <wp:effectExtent l="0" t="0" r="0" b="3810"/>
+            <wp:docPr id="10" name="Obraz 10"/>
+            <wp:cNvGraphicFramePr>
+              <a:graphicFrameLocks xmlns:a="http://schemas.openxmlformats.org/drawingml/2006/main" noChangeAspect="1"/>
+            </wp:cNvGraphicFramePr>
+            <a:graphic xmlns:a="http://schemas.openxmlformats.org/drawingml/2006/main">
+              <a:graphicData uri="http://schemas.openxmlformats.org/drawingml/2006/picture">
+                <pic:pic xmlns:pic="http://schemas.openxmlformats.org/drawingml/2006/picture">
+                  <pic:nvPicPr>
+                    <pic:cNvPr id="0" name="Picture 9"/>
+                    <pic:cNvPicPr>
+                      <a:picLocks noChangeAspect="1" noChangeArrowheads="1"/>
+                    </pic:cNvPicPr>
+                  </pic:nvPicPr>
+                  <pic:blipFill>
+                    <a:blip r:embed="rId13">
+                      <a:extLst>
+                        <a:ext uri="{28A0092B-C50C-407E-A947-70E740481C1C}">
+                          <a14:useLocalDpi xmlns:a14="http://schemas.microsoft.com/office/drawing/2010/main" val="0"/>
+                        </a:ext>
+                      </a:extLst>
+                    </a:blip>
+                    <a:srcRect/>
+                    <a:stretch>
+                      <a:fillRect/>
+                    </a:stretch>
+                  </pic:blipFill>
+                  <pic:spPr bwMode="auto">
+                    <a:xfrm>
+                      <a:off x="0" y="0"/>
+                      <a:ext cx="5753100" cy="2872740"/>
+                    </a:xfrm>
+                    <a:prstGeom prst="rect">
+                      <a:avLst/>
+                    </a:prstGeom>
+                    <a:noFill/>
+                    <a:ln>
+                      <a:noFill/>
+                    </a:ln>
+                  </pic:spPr>
+                </pic:pic>
+              </a:graphicData>
+            </a:graphic>
+          </wp:inline>
+        </w:drawing>
+      </w:r>
+    </w:p>
+    <w:p>
       <w:pPr>
         <w:pStyle w:val="Akapitzlist"/>
         <w:numPr>
@@ -170,6 +2397,127 @@
       </w:pPr>
       <w:r>
         <w:t>W lewo</w:t>
+      </w:r>
+    </w:p>
+    <w:p>
+      <w:r>
+        <w:t>Położenie wózka:</w:t>
+      </w:r>
+    </w:p>
+    <w:p>
+      <w:r>
+        <w:rPr>
+          <w:noProof/>
+        </w:rPr>
+        <w:drawing>
+          <wp:inline distT="0" distB="0" distL="0" distR="0" wp14:anchorId="1786B08B" wp14:editId="3D757CBE">
+            <wp:extent cx="5760720" cy="2423160"/>
+            <wp:effectExtent l="0" t="0" r="0" b="0"/>
+            <wp:docPr id="11" name="Obraz 11"/>
+            <wp:cNvGraphicFramePr>
+              <a:graphicFrameLocks xmlns:a="http://schemas.openxmlformats.org/drawingml/2006/main" noChangeAspect="1"/>
+            </wp:cNvGraphicFramePr>
+            <a:graphic xmlns:a="http://schemas.openxmlformats.org/drawingml/2006/main">
+              <a:graphicData uri="http://schemas.openxmlformats.org/drawingml/2006/picture">
+                <pic:pic xmlns:pic="http://schemas.openxmlformats.org/drawingml/2006/picture">
+                  <pic:nvPicPr>
+                    <pic:cNvPr id="0" name="Picture 10"/>
+                    <pic:cNvPicPr>
+                      <a:picLocks noChangeAspect="1" noChangeArrowheads="1"/>
+                    </pic:cNvPicPr>
+                  </pic:nvPicPr>
+                  <pic:blipFill>
+                    <a:blip r:embed="rId14">
+                      <a:extLst>
+                        <a:ext uri="{28A0092B-C50C-407E-A947-70E740481C1C}">
+                          <a14:useLocalDpi xmlns:a14="http://schemas.microsoft.com/office/drawing/2010/main" val="0"/>
+                        </a:ext>
+                      </a:extLst>
+                    </a:blip>
+                    <a:srcRect/>
+                    <a:stretch>
+                      <a:fillRect/>
+                    </a:stretch>
+                  </pic:blipFill>
+                  <pic:spPr bwMode="auto">
+                    <a:xfrm>
+                      <a:off x="0" y="0"/>
+                      <a:ext cx="5760720" cy="2423160"/>
+                    </a:xfrm>
+                    <a:prstGeom prst="rect">
+                      <a:avLst/>
+                    </a:prstGeom>
+                    <a:noFill/>
+                    <a:ln>
+                      <a:noFill/>
+                    </a:ln>
+                  </pic:spPr>
+                </pic:pic>
+              </a:graphicData>
+            </a:graphic>
+          </wp:inline>
+        </w:drawing>
+      </w:r>
+    </w:p>
+    <w:p>
+      <w:r>
+        <w:t>Prędkość wózka:</w:t>
+      </w:r>
+    </w:p>
+    <w:p>
+      <w:r>
+        <w:rPr>
+          <w:noProof/>
+        </w:rPr>
+        <w:lastRenderedPageBreak/>
+        <w:drawing>
+          <wp:inline distT="0" distB="0" distL="0" distR="0" wp14:anchorId="50A15235" wp14:editId="39155C66">
+            <wp:extent cx="5753100" cy="2522220"/>
+            <wp:effectExtent l="0" t="0" r="0" b="0"/>
+            <wp:docPr id="12" name="Obraz 12"/>
+            <wp:cNvGraphicFramePr>
+              <a:graphicFrameLocks xmlns:a="http://schemas.openxmlformats.org/drawingml/2006/main" noChangeAspect="1"/>
+            </wp:cNvGraphicFramePr>
+            <a:graphic xmlns:a="http://schemas.openxmlformats.org/drawingml/2006/main">
+              <a:graphicData uri="http://schemas.openxmlformats.org/drawingml/2006/picture">
+                <pic:pic xmlns:pic="http://schemas.openxmlformats.org/drawingml/2006/picture">
+                  <pic:nvPicPr>
+                    <pic:cNvPr id="0" name="Picture 11"/>
+                    <pic:cNvPicPr>
+                      <a:picLocks noChangeAspect="1" noChangeArrowheads="1"/>
+                    </pic:cNvPicPr>
+                  </pic:nvPicPr>
+                  <pic:blipFill>
+                    <a:blip r:embed="rId15">
+                      <a:extLst>
+                        <a:ext uri="{28A0092B-C50C-407E-A947-70E740481C1C}">
+                          <a14:useLocalDpi xmlns:a14="http://schemas.microsoft.com/office/drawing/2010/main" val="0"/>
+                        </a:ext>
+                      </a:extLst>
+                    </a:blip>
+                    <a:srcRect/>
+                    <a:stretch>
+                      <a:fillRect/>
+                    </a:stretch>
+                  </pic:blipFill>
+                  <pic:spPr bwMode="auto">
+                    <a:xfrm>
+                      <a:off x="0" y="0"/>
+                      <a:ext cx="5753100" cy="2522220"/>
+                    </a:xfrm>
+                    <a:prstGeom prst="rect">
+                      <a:avLst/>
+                    </a:prstGeom>
+                    <a:noFill/>
+                    <a:ln>
+                      <a:noFill/>
+                    </a:ln>
+                  </pic:spPr>
+                </pic:pic>
+              </a:graphicData>
+            </a:graphic>
+          </wp:inline>
+        </w:drawing>
       </w:r>
     </w:p>
     <w:p/>
@@ -841,6 +3189,54 @@
       <w:contextualSpacing/>
     </w:pPr>
   </w:style>
+  <w:style w:type="table" w:styleId="Tabela-Siatka">
+    <w:name w:val="Table Grid"/>
+    <w:basedOn w:val="Standardowy"/>
+    <w:uiPriority w:val="39"/>
+    <w:rsid w:val="00507EBE"/>
+    <w:pPr>
+      <w:spacing w:after="0" w:line="240" w:lineRule="auto"/>
+    </w:pPr>
+    <w:tblPr>
+      <w:tblBorders>
+        <w:top w:val="single" w:sz="4" w:space="0" w:color="auto"/>
+        <w:left w:val="single" w:sz="4" w:space="0" w:color="auto"/>
+        <w:bottom w:val="single" w:sz="4" w:space="0" w:color="auto"/>
+        <w:right w:val="single" w:sz="4" w:space="0" w:color="auto"/>
+        <w:insideH w:val="single" w:sz="4" w:space="0" w:color="auto"/>
+        <w:insideV w:val="single" w:sz="4" w:space="0" w:color="auto"/>
+      </w:tblBorders>
+    </w:tblPr>
+  </w:style>
+  <w:style w:type="character" w:styleId="Tekstzastpczy">
+    <w:name w:val="Placeholder Text"/>
+    <w:basedOn w:val="Domylnaczcionkaakapitu"/>
+    <w:uiPriority w:val="99"/>
+    <w:semiHidden/>
+    <w:rsid w:val="001770B1"/>
+    <w:rPr>
+      <w:color w:val="808080"/>
+    </w:rPr>
+  </w:style>
+  <w:style w:type="paragraph" w:styleId="Legenda">
+    <w:name w:val="caption"/>
+    <w:basedOn w:val="Normalny"/>
+    <w:next w:val="Normalny"/>
+    <w:uiPriority w:val="35"/>
+    <w:unhideWhenUsed/>
+    <w:qFormat/>
+    <w:rsid w:val="007B5493"/>
+    <w:pPr>
+      <w:spacing w:after="200" w:line="240" w:lineRule="auto"/>
+    </w:pPr>
+    <w:rPr>
+      <w:i/>
+      <w:iCs/>
+      <w:color w:val="44546A" w:themeColor="text2"/>
+      <w:sz w:val="18"/>
+      <w:szCs w:val="18"/>
+    </w:rPr>
+  </w:style>
 </w:styles>
 </file>
 
@@ -1137,4 +3533,16 @@
     </a:ext>
   </a:extLst>
 </a:theme>
+</file>
+
+<file path=customXml/item1.xml><?xml version="1.0" encoding="utf-8"?>
+<b:Sources xmlns:b="http://schemas.openxmlformats.org/officeDocument/2006/bibliography" xmlns="http://schemas.openxmlformats.org/officeDocument/2006/bibliography" SelectedStyle="\APASixthEditionOfficeOnline.xsl" StyleName="APA" Version="6"/>
+</file>
+
+<file path=customXml/itemProps1.xml><?xml version="1.0" encoding="utf-8"?>
+<ds:datastoreItem xmlns:ds="http://schemas.openxmlformats.org/officeDocument/2006/customXml" ds:itemID="{725AFD8F-659F-4EA5-8C8D-3B7A0311037D}">
+  <ds:schemaRefs>
+    <ds:schemaRef ds:uri="http://schemas.openxmlformats.org/officeDocument/2006/bibliography"/>
+  </ds:schemaRefs>
+</ds:datastoreItem>
 </file>
</xml_diff>